<commit_message>
adding saving map to png
</commit_message>
<xml_diff>
--- a/Прикольные ссылки.docx
+++ b/Прикольные ссылки.docx
@@ -199,8 +199,7 @@
     <w:p>
       <w:pPr>
         <w:rPr>
-          <w:color w:val="1155CC"/>
-          <w:u w:val="single"/>
+          <w:rStyle w:val="a5"/>
           <w:lang w:val="ru-RU"/>
         </w:rPr>
       </w:pPr>
@@ -219,6 +218,40 @@
           <w:lang w:val="ru-RU"/>
         </w:rPr>
         <w:t xml:space="preserve"> – про женщин и мужчин</w:t>
+      </w:r>
+    </w:p>
+    <w:p>
+      <w:pPr>
+        <w:rPr>
+          <w:color w:val="1155CC"/>
+          <w:u w:val="single"/>
+          <w:lang w:val="ru-RU"/>
+        </w:rPr>
+      </w:pPr>
+      <w:r>
+        <w:rPr>
+          <w:color w:val="1155CC"/>
+          <w:u w:val="single"/>
+          <w:lang w:val="ru-RU"/>
+        </w:rPr>
+        <w:t xml:space="preserve"># про Чукотку статья </w:t>
+      </w:r>
+    </w:p>
+    <w:p>
+      <w:pPr>
+        <w:rPr>
+          <w:color w:val="1155CC"/>
+          <w:u w:val="single"/>
+          <w:lang w:val="ru-RU"/>
+        </w:rPr>
+      </w:pPr>
+      <w:r>
+        <w:rPr>
+          <w:color w:val="1155CC"/>
+          <w:u w:val="single"/>
+          <w:lang w:val="ru-RU"/>
+        </w:rPr>
+        <w:t>https://habr.com/ru/post/459902/</w:t>
       </w:r>
     </w:p>
     <w:sectPr>

</xml_diff>